<commit_message>
add new word template
</commit_message>
<xml_diff>
--- a/inst/extdata/template.docx
+++ b/inst/extdata/template.docx
@@ -3,10 +3,14 @@
 <w:document xmlns:wpc="http://schemas.microsoft.com/office/word/2010/wordprocessingCanvas" xmlns:cx="http://schemas.microsoft.com/office/drawing/2014/chartex" xmlns:cx1="http://schemas.microsoft.com/office/drawing/2015/9/8/chartex" xmlns:cx2="http://schemas.microsoft.com/office/drawing/2015/10/21/chartex" xmlns:cx3="http://schemas.microsoft.com/office/drawing/2016/5/9/chartex" xmlns:cx4="http://schemas.microsoft.com/office/drawing/2016/5/10/chartex" xmlns:cx5="http://schemas.microsoft.com/office/drawing/2016/5/11/chartex" xmlns:cx6="http://schemas.microsoft.com/office/drawing/2016/5/12/chartex" xmlns:cx7="http://schemas.microsoft.com/office/drawing/2016/5/13/chartex" xmlns:cx8="http://schemas.microsoft.com/office/drawing/2016/5/14/chartex" xmlns:mc="http://schemas.openxmlformats.org/markup-compatibility/2006" xmlns:aink="http://schemas.microsoft.com/office/drawing/2016/ink" xmlns:am3d="http://schemas.microsoft.com/office/drawing/2017/model3d" xmlns:o="urn:schemas-microsoft-com:office:office" xmlns:r="http://schemas.openxmlformats.org/officeDocument/2006/relationships" xmlns:m="http://schemas.openxmlformats.org/officeDocument/2006/math" xmlns:v="urn:schemas-microsoft-com:vml" xmlns:wp14="http://schemas.microsoft.com/office/word/2010/wordprocessingDrawing" xmlns:wp="http://schemas.openxmlformats.org/drawingml/2006/wordprocessingDrawing" xmlns:w10="urn:schemas-microsoft-com:office:word" xmlns:w="http://schemas.openxmlformats.org/wordprocessingml/2006/main" xmlns:w14="http://schemas.microsoft.com/office/word/2010/wordml" xmlns:w15="http://schemas.microsoft.com/office/word/2012/wordml" xmlns:w16cid="http://schemas.microsoft.com/office/word/2016/wordml/cid" xmlns:w16se="http://schemas.microsoft.com/office/word/2015/wordml/symex" xmlns:wpg="http://schemas.microsoft.com/office/word/2010/wordprocessingGroup" xmlns:wpi="http://schemas.microsoft.com/office/word/2010/wordprocessingInk" xmlns:wne="http://schemas.microsoft.com/office/word/2006/wordml" xmlns:wps="http://schemas.microsoft.com/office/word/2010/wordprocessingShape" mc:Ignorable="w14 w15 w16se w16cid wp14">
   <w:body>
     <w:p>
-      <w:bookmarkStart w:id="0" w:name="running-code"/>
-      <w:bookmarkStart w:id="1" w:name="_GoBack"/>
+      <w:pPr>
+        <w:rPr>
+          <w:rFonts w:asciiTheme="majorHAnsi" w:hAnsiTheme="majorHAnsi" w:cstheme="majorHAnsi"/>
+          <w:sz w:val="22"/>
+        </w:rPr>
+      </w:pPr>
+      <w:bookmarkStart w:id="0" w:name="_GoBack"/>
       <w:bookmarkEnd w:id="0"/>
-      <w:bookmarkEnd w:id="1"/>
     </w:p>
     <w:sectPr>
       <w:pgSz w:w="12240" w:h="15840"/>
@@ -66,7 +70,7 @@
   <w:abstractNum w:abstractNumId="0" w15:restartNumberingAfterBreak="0">
     <w:nsid w:val="FFFFFF7C"/>
     <w:multiLevelType w:val="singleLevel"/>
-    <w:tmpl w:val="484E47AA"/>
+    <w:tmpl w:val="F1D04EC2"/>
     <w:lvl w:ilvl="0">
       <w:start w:val="1"/>
       <w:numFmt w:val="decimal"/>
@@ -83,7 +87,7 @@
   <w:abstractNum w:abstractNumId="1" w15:restartNumberingAfterBreak="0">
     <w:nsid w:val="FFFFFF7D"/>
     <w:multiLevelType w:val="singleLevel"/>
-    <w:tmpl w:val="16BC87BA"/>
+    <w:tmpl w:val="F6C6A052"/>
     <w:lvl w:ilvl="0">
       <w:start w:val="1"/>
       <w:numFmt w:val="decimal"/>
@@ -100,7 +104,7 @@
   <w:abstractNum w:abstractNumId="2" w15:restartNumberingAfterBreak="0">
     <w:nsid w:val="FFFFFF7E"/>
     <w:multiLevelType w:val="singleLevel"/>
-    <w:tmpl w:val="4E28AD70"/>
+    <w:tmpl w:val="F1A2801C"/>
     <w:lvl w:ilvl="0">
       <w:start w:val="1"/>
       <w:numFmt w:val="decimal"/>
@@ -117,7 +121,7 @@
   <w:abstractNum w:abstractNumId="3" w15:restartNumberingAfterBreak="0">
     <w:nsid w:val="FFFFFF7F"/>
     <w:multiLevelType w:val="singleLevel"/>
-    <w:tmpl w:val="DFEAA9F2"/>
+    <w:tmpl w:val="750E19E6"/>
     <w:lvl w:ilvl="0">
       <w:start w:val="1"/>
       <w:numFmt w:val="decimal"/>
@@ -134,7 +138,7 @@
   <w:abstractNum w:abstractNumId="4" w15:restartNumberingAfterBreak="0">
     <w:nsid w:val="FFFFFF80"/>
     <w:multiLevelType w:val="singleLevel"/>
-    <w:tmpl w:val="60F659F2"/>
+    <w:tmpl w:val="FED4CAA2"/>
     <w:lvl w:ilvl="0">
       <w:start w:val="1"/>
       <w:numFmt w:val="bullet"/>
@@ -154,7 +158,7 @@
   <w:abstractNum w:abstractNumId="5" w15:restartNumberingAfterBreak="0">
     <w:nsid w:val="FFFFFF81"/>
     <w:multiLevelType w:val="singleLevel"/>
-    <w:tmpl w:val="BA861B08"/>
+    <w:tmpl w:val="EE549E64"/>
     <w:lvl w:ilvl="0">
       <w:start w:val="1"/>
       <w:numFmt w:val="bullet"/>
@@ -174,7 +178,7 @@
   <w:abstractNum w:abstractNumId="6" w15:restartNumberingAfterBreak="0">
     <w:nsid w:val="FFFFFF82"/>
     <w:multiLevelType w:val="singleLevel"/>
-    <w:tmpl w:val="98125858"/>
+    <w:tmpl w:val="34AAC396"/>
     <w:lvl w:ilvl="0">
       <w:start w:val="1"/>
       <w:numFmt w:val="bullet"/>
@@ -194,7 +198,7 @@
   <w:abstractNum w:abstractNumId="7" w15:restartNumberingAfterBreak="0">
     <w:nsid w:val="FFFFFF83"/>
     <w:multiLevelType w:val="singleLevel"/>
-    <w:tmpl w:val="FC4CA0CE"/>
+    <w:tmpl w:val="89A037C0"/>
     <w:lvl w:ilvl="0">
       <w:start w:val="1"/>
       <w:numFmt w:val="bullet"/>
@@ -214,7 +218,7 @@
   <w:abstractNum w:abstractNumId="8" w15:restartNumberingAfterBreak="0">
     <w:nsid w:val="FFFFFF88"/>
     <w:multiLevelType w:val="singleLevel"/>
-    <w:tmpl w:val="E2C4201A"/>
+    <w:tmpl w:val="53B6BE78"/>
     <w:lvl w:ilvl="0">
       <w:start w:val="1"/>
       <w:numFmt w:val="decimal"/>
@@ -231,7 +235,7 @@
   <w:abstractNum w:abstractNumId="9" w15:restartNumberingAfterBreak="0">
     <w:nsid w:val="FFFFFF89"/>
     <w:multiLevelType w:val="singleLevel"/>
-    <w:tmpl w:val="CB2867EA"/>
+    <w:tmpl w:val="3714597A"/>
     <w:lvl w:ilvl="0">
       <w:start w:val="1"/>
       <w:numFmt w:val="bullet"/>
@@ -516,6 +520,13 @@
     <w:lsdException w:name="Light Shading"/>
     <w:lsdException w:name="Light List"/>
     <w:lsdException w:name="Light Grid"/>
+    <w:lsdException w:name="Medium Shading 1"/>
+    <w:lsdException w:name="Medium Shading 2"/>
+    <w:lsdException w:name="Medium List 1"/>
+    <w:lsdException w:name="Medium List 2"/>
+    <w:lsdException w:name="Medium Grid 1"/>
+    <w:lsdException w:name="Medium Grid 2"/>
+    <w:lsdException w:name="Medium Grid 3"/>
     <w:lsdException w:name="Dark List"/>
     <w:lsdException w:name="Colorful Shading"/>
     <w:lsdException w:name="Colorful List"/>
@@ -1143,10 +1154,10 @@
     <w:name w:val="Verbatim Char"/>
     <w:basedOn w:val="LgendeCar"/>
     <w:link w:val="SourceCode"/>
-    <w:rsid w:val="00963DFD"/>
-    <w:rPr>
-      <w:rFonts w:ascii="Fira Code" w:hAnsi="Fira Code"/>
-      <w:sz w:val="22"/>
+    <w:rsid w:val="00C85B7A"/>
+    <w:rPr>
+      <w:rFonts w:ascii="Fira Code" w:hAnsi="Fira Code"/>
+      <w:sz w:val="20"/>
       <w:shd w:val="clear" w:color="auto" w:fill="F1F3F5"/>
     </w:rPr>
   </w:style>
@@ -1189,326 +1200,357 @@
     <w:name w:val="Source Code"/>
     <w:basedOn w:val="Normal"/>
     <w:link w:val="VerbatimChar"/>
-    <w:rsid w:val="00963DFD"/>
+    <w:rsid w:val="00C85B7A"/>
     <w:pPr>
       <w:shd w:val="clear" w:color="auto" w:fill="F1F3F5"/>
       <w:wordWrap w:val="0"/>
     </w:pPr>
     <w:rPr>
       <w:rFonts w:ascii="Fira Code" w:hAnsi="Fira Code"/>
-      <w:sz w:val="22"/>
+      <w:sz w:val="20"/>
     </w:rPr>
   </w:style>
   <w:style w:type="character" w:customStyle="1" w:styleId="KeywordTok">
     <w:name w:val="KeywordTok"/>
     <w:basedOn w:val="VerbatimChar"/>
+    <w:rsid w:val="00C85B7A"/>
     <w:rPr>
       <w:rFonts w:ascii="Fira Code" w:hAnsi="Fira Code"/>
       <w:color w:val="00769E"/>
-      <w:sz w:val="22"/>
+      <w:sz w:val="20"/>
       <w:shd w:val="clear" w:color="auto" w:fill="F1F3F5"/>
     </w:rPr>
   </w:style>
   <w:style w:type="character" w:customStyle="1" w:styleId="DataTypeTok">
     <w:name w:val="DataTypeTok"/>
     <w:basedOn w:val="VerbatimChar"/>
+    <w:rsid w:val="00C85B7A"/>
     <w:rPr>
       <w:rFonts w:ascii="Fira Code" w:hAnsi="Fira Code"/>
       <w:color w:val="AD0000"/>
-      <w:sz w:val="22"/>
+      <w:sz w:val="20"/>
       <w:shd w:val="clear" w:color="auto" w:fill="F1F3F5"/>
     </w:rPr>
   </w:style>
   <w:style w:type="character" w:customStyle="1" w:styleId="DecValTok">
     <w:name w:val="DecValTok"/>
     <w:basedOn w:val="VerbatimChar"/>
+    <w:rsid w:val="00C85B7A"/>
     <w:rPr>
       <w:rFonts w:ascii="Fira Code" w:hAnsi="Fira Code"/>
       <w:color w:val="AD0000"/>
-      <w:sz w:val="22"/>
+      <w:sz w:val="20"/>
       <w:shd w:val="clear" w:color="auto" w:fill="F1F3F5"/>
     </w:rPr>
   </w:style>
   <w:style w:type="character" w:customStyle="1" w:styleId="BaseNTok">
     <w:name w:val="BaseNTok"/>
     <w:basedOn w:val="VerbatimChar"/>
+    <w:rsid w:val="00C85B7A"/>
     <w:rPr>
       <w:rFonts w:ascii="Fira Code" w:hAnsi="Fira Code"/>
       <w:color w:val="AD0000"/>
-      <w:sz w:val="22"/>
+      <w:sz w:val="20"/>
       <w:shd w:val="clear" w:color="auto" w:fill="F1F3F5"/>
     </w:rPr>
   </w:style>
   <w:style w:type="character" w:customStyle="1" w:styleId="FloatTok">
     <w:name w:val="FloatTok"/>
     <w:basedOn w:val="VerbatimChar"/>
+    <w:rsid w:val="00C85B7A"/>
     <w:rPr>
       <w:rFonts w:ascii="Fira Code" w:hAnsi="Fira Code"/>
       <w:color w:val="AD0000"/>
-      <w:sz w:val="22"/>
+      <w:sz w:val="20"/>
       <w:shd w:val="clear" w:color="auto" w:fill="F1F3F5"/>
     </w:rPr>
   </w:style>
   <w:style w:type="character" w:customStyle="1" w:styleId="ConstantTok">
     <w:name w:val="ConstantTok"/>
     <w:basedOn w:val="VerbatimChar"/>
+    <w:rsid w:val="00C85B7A"/>
     <w:rPr>
       <w:rFonts w:ascii="Fira Code" w:hAnsi="Fira Code"/>
       <w:color w:val="8F5902"/>
-      <w:sz w:val="22"/>
+      <w:sz w:val="20"/>
       <w:shd w:val="clear" w:color="auto" w:fill="F1F3F5"/>
     </w:rPr>
   </w:style>
   <w:style w:type="character" w:customStyle="1" w:styleId="CharTok">
     <w:name w:val="CharTok"/>
     <w:basedOn w:val="VerbatimChar"/>
+    <w:rsid w:val="00C85B7A"/>
     <w:rPr>
       <w:rFonts w:ascii="Fira Code" w:hAnsi="Fira Code"/>
       <w:color w:val="20794D"/>
-      <w:sz w:val="22"/>
+      <w:sz w:val="20"/>
       <w:shd w:val="clear" w:color="auto" w:fill="F1F3F5"/>
     </w:rPr>
   </w:style>
   <w:style w:type="character" w:customStyle="1" w:styleId="SpecialCharTok">
     <w:name w:val="SpecialCharTok"/>
     <w:basedOn w:val="VerbatimChar"/>
+    <w:rsid w:val="00C85B7A"/>
     <w:rPr>
       <w:rFonts w:ascii="Fira Code" w:hAnsi="Fira Code"/>
       <w:color w:val="5E5E5E"/>
-      <w:sz w:val="22"/>
+      <w:sz w:val="20"/>
       <w:shd w:val="clear" w:color="auto" w:fill="F1F3F5"/>
     </w:rPr>
   </w:style>
   <w:style w:type="character" w:customStyle="1" w:styleId="StringTok">
     <w:name w:val="StringTok"/>
     <w:basedOn w:val="VerbatimChar"/>
+    <w:rsid w:val="00C85B7A"/>
     <w:rPr>
       <w:rFonts w:ascii="Fira Code" w:hAnsi="Fira Code"/>
       <w:color w:val="20794D"/>
-      <w:sz w:val="22"/>
+      <w:sz w:val="20"/>
       <w:shd w:val="clear" w:color="auto" w:fill="F1F3F5"/>
     </w:rPr>
   </w:style>
   <w:style w:type="character" w:customStyle="1" w:styleId="VerbatimStringTok">
     <w:name w:val="VerbatimStringTok"/>
     <w:basedOn w:val="VerbatimChar"/>
+    <w:rsid w:val="00C85B7A"/>
     <w:rPr>
       <w:rFonts w:ascii="Fira Code" w:hAnsi="Fira Code"/>
       <w:color w:val="20794D"/>
-      <w:sz w:val="22"/>
+      <w:sz w:val="20"/>
       <w:shd w:val="clear" w:color="auto" w:fill="F1F3F5"/>
     </w:rPr>
   </w:style>
   <w:style w:type="character" w:customStyle="1" w:styleId="SpecialStringTok">
     <w:name w:val="SpecialStringTok"/>
     <w:basedOn w:val="VerbatimChar"/>
+    <w:rsid w:val="00C85B7A"/>
     <w:rPr>
       <w:rFonts w:ascii="Fira Code" w:hAnsi="Fira Code"/>
       <w:color w:val="20794D"/>
-      <w:sz w:val="22"/>
+      <w:sz w:val="20"/>
       <w:shd w:val="clear" w:color="auto" w:fill="F1F3F5"/>
     </w:rPr>
   </w:style>
   <w:style w:type="character" w:customStyle="1" w:styleId="ImportTok">
     <w:name w:val="ImportTok"/>
     <w:basedOn w:val="VerbatimChar"/>
+    <w:rsid w:val="00C85B7A"/>
     <w:rPr>
       <w:rFonts w:ascii="Fira Code" w:hAnsi="Fira Code"/>
       <w:color w:val="00769E"/>
-      <w:sz w:val="22"/>
+      <w:sz w:val="20"/>
       <w:shd w:val="clear" w:color="auto" w:fill="F1F3F5"/>
     </w:rPr>
   </w:style>
   <w:style w:type="character" w:customStyle="1" w:styleId="CommentTok">
     <w:name w:val="CommentTok"/>
     <w:basedOn w:val="VerbatimChar"/>
+    <w:rsid w:val="00C85B7A"/>
     <w:rPr>
       <w:rFonts w:ascii="Fira Code" w:hAnsi="Fira Code"/>
       <w:color w:val="5E5E5E"/>
-      <w:sz w:val="22"/>
+      <w:sz w:val="20"/>
       <w:shd w:val="clear" w:color="auto" w:fill="F1F3F5"/>
     </w:rPr>
   </w:style>
   <w:style w:type="character" w:customStyle="1" w:styleId="DocumentationTok">
     <w:name w:val="DocumentationTok"/>
     <w:basedOn w:val="VerbatimChar"/>
+    <w:rsid w:val="00C85B7A"/>
     <w:rPr>
       <w:rFonts w:ascii="Fira Code" w:hAnsi="Fira Code"/>
       <w:i/>
       <w:color w:val="5E5E5E"/>
-      <w:sz w:val="22"/>
+      <w:sz w:val="20"/>
       <w:shd w:val="clear" w:color="auto" w:fill="F1F3F5"/>
     </w:rPr>
   </w:style>
   <w:style w:type="character" w:customStyle="1" w:styleId="AnnotationTok">
     <w:name w:val="AnnotationTok"/>
     <w:basedOn w:val="VerbatimChar"/>
+    <w:rsid w:val="00C85B7A"/>
     <w:rPr>
       <w:rFonts w:ascii="Fira Code" w:hAnsi="Fira Code"/>
       <w:color w:val="5E5E5E"/>
-      <w:sz w:val="22"/>
+      <w:sz w:val="20"/>
       <w:shd w:val="clear" w:color="auto" w:fill="F1F3F5"/>
     </w:rPr>
   </w:style>
   <w:style w:type="character" w:customStyle="1" w:styleId="CommentVarTok">
     <w:name w:val="CommentVarTok"/>
     <w:basedOn w:val="VerbatimChar"/>
+    <w:rsid w:val="00C85B7A"/>
     <w:rPr>
       <w:rFonts w:ascii="Fira Code" w:hAnsi="Fira Code"/>
       <w:i/>
       <w:color w:val="5E5E5E"/>
-      <w:sz w:val="22"/>
+      <w:sz w:val="20"/>
       <w:shd w:val="clear" w:color="auto" w:fill="F1F3F5"/>
     </w:rPr>
   </w:style>
   <w:style w:type="character" w:customStyle="1" w:styleId="OtherTok">
     <w:name w:val="OtherTok"/>
     <w:basedOn w:val="VerbatimChar"/>
+    <w:rsid w:val="00C85B7A"/>
     <w:rPr>
       <w:rFonts w:ascii="Fira Code" w:hAnsi="Fira Code"/>
       <w:color w:val="00769E"/>
-      <w:sz w:val="22"/>
+      <w:sz w:val="20"/>
       <w:shd w:val="clear" w:color="auto" w:fill="F1F3F5"/>
     </w:rPr>
   </w:style>
   <w:style w:type="character" w:customStyle="1" w:styleId="FunctionTok">
     <w:name w:val="FunctionTok"/>
     <w:basedOn w:val="VerbatimChar"/>
+    <w:rsid w:val="00C85B7A"/>
     <w:rPr>
       <w:rFonts w:ascii="Fira Code" w:hAnsi="Fira Code"/>
       <w:color w:val="4758AB"/>
-      <w:sz w:val="22"/>
+      <w:sz w:val="20"/>
       <w:shd w:val="clear" w:color="auto" w:fill="F1F3F5"/>
     </w:rPr>
   </w:style>
   <w:style w:type="character" w:customStyle="1" w:styleId="VariableTok">
     <w:name w:val="VariableTok"/>
     <w:basedOn w:val="VerbatimChar"/>
+    <w:rsid w:val="00C85B7A"/>
     <w:rPr>
       <w:rFonts w:ascii="Fira Code" w:hAnsi="Fira Code"/>
       <w:color w:val="111111"/>
-      <w:sz w:val="22"/>
+      <w:sz w:val="20"/>
       <w:shd w:val="clear" w:color="auto" w:fill="F1F3F5"/>
     </w:rPr>
   </w:style>
   <w:style w:type="character" w:customStyle="1" w:styleId="ControlFlowTok">
     <w:name w:val="ControlFlowTok"/>
     <w:basedOn w:val="VerbatimChar"/>
+    <w:rsid w:val="00C85B7A"/>
     <w:rPr>
       <w:rFonts w:ascii="Fira Code" w:hAnsi="Fira Code"/>
       <w:color w:val="00769E"/>
-      <w:sz w:val="22"/>
+      <w:sz w:val="20"/>
       <w:shd w:val="clear" w:color="auto" w:fill="F1F3F5"/>
     </w:rPr>
   </w:style>
   <w:style w:type="character" w:customStyle="1" w:styleId="OperatorTok">
     <w:name w:val="OperatorTok"/>
     <w:basedOn w:val="VerbatimChar"/>
+    <w:rsid w:val="00C85B7A"/>
     <w:rPr>
       <w:rFonts w:ascii="Fira Code" w:hAnsi="Fira Code"/>
       <w:color w:val="5E5E5E"/>
-      <w:sz w:val="22"/>
+      <w:sz w:val="20"/>
       <w:shd w:val="clear" w:color="auto" w:fill="F1F3F5"/>
     </w:rPr>
   </w:style>
   <w:style w:type="character" w:customStyle="1" w:styleId="BuiltInTok">
     <w:name w:val="BuiltInTok"/>
     <w:basedOn w:val="VerbatimChar"/>
+    <w:rsid w:val="00C85B7A"/>
     <w:rPr>
       <w:rFonts w:ascii="Fira Code" w:hAnsi="Fira Code"/>
       <w:color w:val="00769E"/>
-      <w:sz w:val="22"/>
+      <w:sz w:val="20"/>
       <w:shd w:val="clear" w:color="auto" w:fill="F1F3F5"/>
     </w:rPr>
   </w:style>
   <w:style w:type="character" w:customStyle="1" w:styleId="ExtensionTok">
     <w:name w:val="ExtensionTok"/>
     <w:basedOn w:val="VerbatimChar"/>
+    <w:rsid w:val="00C85B7A"/>
     <w:rPr>
       <w:rFonts w:ascii="Fira Code" w:hAnsi="Fira Code"/>
       <w:color w:val="00769E"/>
-      <w:sz w:val="22"/>
+      <w:sz w:val="20"/>
       <w:shd w:val="clear" w:color="auto" w:fill="F1F3F5"/>
     </w:rPr>
   </w:style>
   <w:style w:type="character" w:customStyle="1" w:styleId="PreprocessorTok">
     <w:name w:val="PreprocessorTok"/>
     <w:basedOn w:val="VerbatimChar"/>
+    <w:rsid w:val="00C85B7A"/>
     <w:rPr>
       <w:rFonts w:ascii="Fira Code" w:hAnsi="Fira Code"/>
       <w:color w:val="AD0000"/>
-      <w:sz w:val="22"/>
+      <w:sz w:val="20"/>
       <w:shd w:val="clear" w:color="auto" w:fill="F1F3F5"/>
     </w:rPr>
   </w:style>
   <w:style w:type="character" w:customStyle="1" w:styleId="AttributeTok">
     <w:name w:val="AttributeTok"/>
     <w:basedOn w:val="VerbatimChar"/>
+    <w:rsid w:val="00C85B7A"/>
     <w:rPr>
       <w:rFonts w:ascii="Fira Code" w:hAnsi="Fira Code"/>
       <w:color w:val="657422"/>
-      <w:sz w:val="22"/>
+      <w:sz w:val="20"/>
       <w:shd w:val="clear" w:color="auto" w:fill="F1F3F5"/>
     </w:rPr>
   </w:style>
   <w:style w:type="character" w:customStyle="1" w:styleId="RegionMarkerTok">
     <w:name w:val="RegionMarkerTok"/>
     <w:basedOn w:val="VerbatimChar"/>
+    <w:rsid w:val="00C85B7A"/>
     <w:rPr>
       <w:rFonts w:ascii="Fira Code" w:hAnsi="Fira Code"/>
       <w:color w:val="00769E"/>
-      <w:sz w:val="22"/>
+      <w:sz w:val="20"/>
       <w:shd w:val="clear" w:color="auto" w:fill="F1F3F5"/>
     </w:rPr>
   </w:style>
   <w:style w:type="character" w:customStyle="1" w:styleId="InformationTok">
     <w:name w:val="InformationTok"/>
     <w:basedOn w:val="VerbatimChar"/>
+    <w:rsid w:val="00C85B7A"/>
     <w:rPr>
       <w:rFonts w:ascii="Fira Code" w:hAnsi="Fira Code"/>
       <w:color w:val="5E5E5E"/>
-      <w:sz w:val="22"/>
+      <w:sz w:val="20"/>
       <w:shd w:val="clear" w:color="auto" w:fill="F1F3F5"/>
     </w:rPr>
   </w:style>
   <w:style w:type="character" w:customStyle="1" w:styleId="WarningTok">
     <w:name w:val="WarningTok"/>
     <w:basedOn w:val="VerbatimChar"/>
+    <w:rsid w:val="00C85B7A"/>
     <w:rPr>
       <w:rFonts w:ascii="Fira Code" w:hAnsi="Fira Code"/>
       <w:i/>
       <w:color w:val="5E5E5E"/>
-      <w:sz w:val="22"/>
+      <w:sz w:val="20"/>
       <w:shd w:val="clear" w:color="auto" w:fill="F1F3F5"/>
     </w:rPr>
   </w:style>
   <w:style w:type="character" w:customStyle="1" w:styleId="AlertTok">
     <w:name w:val="AlertTok"/>
     <w:basedOn w:val="VerbatimChar"/>
+    <w:rsid w:val="00C85B7A"/>
     <w:rPr>
       <w:rFonts w:ascii="Fira Code" w:hAnsi="Fira Code"/>
       <w:color w:val="AD0000"/>
-      <w:sz w:val="22"/>
+      <w:sz w:val="20"/>
       <w:shd w:val="clear" w:color="auto" w:fill="F1F3F5"/>
     </w:rPr>
   </w:style>
   <w:style w:type="character" w:customStyle="1" w:styleId="ErrorTok">
     <w:name w:val="ErrorTok"/>
     <w:basedOn w:val="VerbatimChar"/>
+    <w:rsid w:val="00C85B7A"/>
     <w:rPr>
       <w:rFonts w:ascii="Fira Code" w:hAnsi="Fira Code"/>
       <w:color w:val="AD0000"/>
-      <w:sz w:val="22"/>
+      <w:sz w:val="20"/>
       <w:shd w:val="clear" w:color="auto" w:fill="F1F3F5"/>
     </w:rPr>
   </w:style>
   <w:style w:type="character" w:customStyle="1" w:styleId="NormalTok">
     <w:name w:val="NormalTok"/>
     <w:basedOn w:val="VerbatimChar"/>
+    <w:rsid w:val="00C85B7A"/>
     <w:rPr>
       <w:rFonts w:ascii="Fira Code" w:hAnsi="Fira Code"/>
       <w:color w:val="00769E"/>
-      <w:sz w:val="22"/>
+      <w:sz w:val="20"/>
       <w:shd w:val="clear" w:color="auto" w:fill="F1F3F5"/>
     </w:rPr>
   </w:style>

</xml_diff>